<commit_message>
added applications and content
</commit_message>
<xml_diff>
--- a/files/International Intern Application.docx
+++ b/files/International Intern Application.docx
@@ -71,7 +71,23 @@
           <w:b/>
           <w:sz w:val="28"/>
         </w:rPr>
-        <w:t>International Intern Application</w:t>
+        <w:t>International Intern</w:t>
+      </w:r>
+      <w:r>
+        <w:rPr>
+          <w:b/>
+          <w:sz w:val="28"/>
+        </w:rPr>
+        <w:t xml:space="preserve"> / English Teacher</w:t>
+      </w:r>
+      <w:bookmarkStart w:id="0" w:name="_GoBack"/>
+      <w:bookmarkEnd w:id="0"/>
+      <w:r>
+        <w:rPr>
+          <w:b/>
+          <w:sz w:val="28"/>
+        </w:rPr>
+        <w:t xml:space="preserve"> Application</w:t>
       </w:r>
     </w:p>
     <w:p/>
@@ -358,23 +374,7 @@
           <w:rFonts w:asciiTheme="majorHAnsi" w:hAnsiTheme="majorHAnsi"/>
           <w:sz w:val="22"/>
         </w:rPr>
-        <w:t>KVM is not just a summer English teaching program. This is an internship that incorporates aspects of business, collaboration, administrative work, innovation, problem solving, language study and cultural immersion. What skillsets can you bring to the table? (</w:t>
-      </w:r>
-      <w:proofErr w:type="gramStart"/>
-      <w:r>
-        <w:rPr>
-          <w:rFonts w:asciiTheme="majorHAnsi" w:hAnsiTheme="majorHAnsi"/>
-          <w:sz w:val="22"/>
-        </w:rPr>
-        <w:t>i</w:t>
-      </w:r>
-      <w:proofErr w:type="gramEnd"/>
-      <w:r>
-        <w:rPr>
-          <w:rFonts w:asciiTheme="majorHAnsi" w:hAnsiTheme="majorHAnsi"/>
-          <w:sz w:val="22"/>
-        </w:rPr>
-        <w:t>.e., what makes you awesome?)</w:t>
+        <w:t>KVM is not just a summer English teaching program. This is an internship that incorporates aspects of business, collaboration, administrative work, innovation, problem solving, language study and cultural immersion. What skillsets can you bring to the table? (i.e., what makes you awesome?)</w:t>
       </w:r>
     </w:p>
     <w:p>
@@ -575,8 +575,6 @@
         </w:rPr>
         <w:t>What is your Facebook ID/Name?</w:t>
       </w:r>
-      <w:bookmarkStart w:id="0" w:name="_GoBack"/>
-      <w:bookmarkEnd w:id="0"/>
     </w:p>
     <w:sectPr>
       <w:footerReference w:type="default" r:id="rId10"/>

</xml_diff>